<commit_message>
Minor bugfixing, unittests and documentation
</commit_message>
<xml_diff>
--- a/doc/Arbeits & Tagesjournal/29.03.2018.docx
+++ b/doc/Arbeits & Tagesjournal/29.03.2018.docx
@@ -540,15 +540,15 @@
               <w:pStyle w:val="Text"/>
             </w:pPr>
             <w:r>
-              <w:t xml:space="preserve">Suche </w:t>
+              <w:t>Suche ein</w:t>
             </w:r>
-            <w:proofErr w:type="gramStart"/>
             <w:r>
-              <w:t>eins Parameters</w:t>
+              <w:t>e</w:t>
             </w:r>
-            <w:proofErr w:type="gramEnd"/>
+            <w:bookmarkStart w:id="1" w:name="_GoBack"/>
+            <w:bookmarkEnd w:id="1"/>
             <w:r>
-              <w:t xml:space="preserve"> fertigstellen</w:t>
+              <w:t>s Parameters fertigstellen</w:t>
             </w:r>
           </w:p>
         </w:tc>
@@ -1040,8 +1040,6 @@
         </w:rPr>
         <w:t>:</w:t>
       </w:r>
-      <w:bookmarkStart w:id="1" w:name="_GoBack"/>
-      <w:bookmarkEnd w:id="1"/>
     </w:p>
     <w:p>
       <w:pPr>
@@ -1678,14 +1676,27 @@
     <w:r>
       <w:t>/</w:t>
     </w:r>
-    <w:fldSimple w:instr=" NUMPAGES  \* Arabic  \* MERGEFORMAT ">
-      <w:r>
-        <w:rPr>
-          <w:noProof/>
-        </w:rPr>
-        <w:t>1</w:t>
-      </w:r>
-    </w:fldSimple>
+    <w:r>
+      <w:fldChar w:fldCharType="begin"/>
+    </w:r>
+    <w:r>
+      <w:instrText xml:space="preserve"> NUMPAGES  \* Arabic  \* MERGEFORMAT </w:instrText>
+    </w:r>
+    <w:r>
+      <w:fldChar w:fldCharType="separate"/>
+    </w:r>
+    <w:r>
+      <w:rPr>
+        <w:noProof/>
+      </w:rPr>
+      <w:t>1</w:t>
+    </w:r>
+    <w:r>
+      <w:rPr>
+        <w:noProof/>
+      </w:rPr>
+      <w:fldChar w:fldCharType="end"/>
+    </w:r>
   </w:p>
   <w:p>
     <w:pPr>
@@ -5939,19 +5950,19 @@
 </file>
 
 <file path=customXml/item2.xml><?xml version="1.0" encoding="utf-8"?>
-<officeatwork xmlns="http://schemas.officeatwork.com/Formulas">eNp7v3u/jVt+UW5pTmKxgr4dAD33Bnw=</officeatwork>
+<officeatwork xmlns="http://schemas.officeatwork.com/CustomXMLPart"/>
 </file>
 
 <file path=customXml/item3.xml><?xml version="1.0" encoding="utf-8"?>
+<officeatwork xmlns="http://schemas.officeatwork.com/Media"/>
+</file>
+
+<file path=customXml/item4.xml><?xml version="1.0" encoding="utf-8"?>
 <officeatwork xmlns="http://schemas.officeatwork.com/MasterProperties">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</officeatwork>
 </file>
 
-<file path=customXml/item4.xml><?xml version="1.0" encoding="utf-8"?>
-<officeatwork xmlns="http://schemas.officeatwork.com/Media"/>
-</file>
-
 <file path=customXml/item5.xml><?xml version="1.0" encoding="utf-8"?>
-<officeatwork xmlns="http://schemas.officeatwork.com/CustomXMLPart"/>
+<officeatwork xmlns="http://schemas.officeatwork.com/Formulas">eNp7v3u/jVt+UW5pTmKxgr4dAD33Bnw=</officeatwork>
 </file>
 
 <file path=customXml/item6.xml><?xml version="1.0" encoding="utf-8"?>
@@ -5967,6 +5978,30 @@
 </file>
 
 <file path=customXml/itemProps2.xml><?xml version="1.0" encoding="utf-8"?>
+<ds:datastoreItem xmlns:ds="http://schemas.openxmlformats.org/officeDocument/2006/customXml" ds:itemID="{C2820A0C-F201-44CB-8AB9-DCA9502CB7BD}">
+  <ds:schemaRefs>
+    <ds:schemaRef ds:uri="http://schemas.officeatwork.com/CustomXMLPart"/>
+  </ds:schemaRefs>
+</ds:datastoreItem>
+</file>
+
+<file path=customXml/itemProps3.xml><?xml version="1.0" encoding="utf-8"?>
+<ds:datastoreItem xmlns:ds="http://schemas.openxmlformats.org/officeDocument/2006/customXml" ds:itemID="{07E69C3D-4416-4E02-AE40-C49073F22C14}">
+  <ds:schemaRefs>
+    <ds:schemaRef ds:uri="http://schemas.officeatwork.com/Media"/>
+  </ds:schemaRefs>
+</ds:datastoreItem>
+</file>
+
+<file path=customXml/itemProps4.xml><?xml version="1.0" encoding="utf-8"?>
+<ds:datastoreItem xmlns:ds="http://schemas.openxmlformats.org/officeDocument/2006/customXml" ds:itemID="{A4E4F655-02D8-4ED4-AC0C-6CAECFC33BEB}">
+  <ds:schemaRefs>
+    <ds:schemaRef ds:uri="http://schemas.officeatwork.com/MasterProperties"/>
+  </ds:schemaRefs>
+</ds:datastoreItem>
+</file>
+
+<file path=customXml/itemProps5.xml><?xml version="1.0" encoding="utf-8"?>
 <ds:datastoreItem xmlns:ds="http://schemas.openxmlformats.org/officeDocument/2006/customXml" ds:itemID="{3E36F027-ABD0-485C-A28E-5BB43A382B4C}">
   <ds:schemaRefs>
     <ds:schemaRef ds:uri="http://schemas.officeatwork.com/Formulas"/>
@@ -5974,32 +6009,8 @@
 </ds:datastoreItem>
 </file>
 
-<file path=customXml/itemProps3.xml><?xml version="1.0" encoding="utf-8"?>
-<ds:datastoreItem xmlns:ds="http://schemas.openxmlformats.org/officeDocument/2006/customXml" ds:itemID="{A4E4F655-02D8-4ED4-AC0C-6CAECFC33BEB}">
-  <ds:schemaRefs>
-    <ds:schemaRef ds:uri="http://schemas.officeatwork.com/MasterProperties"/>
-  </ds:schemaRefs>
-</ds:datastoreItem>
-</file>
-
-<file path=customXml/itemProps4.xml><?xml version="1.0" encoding="utf-8"?>
-<ds:datastoreItem xmlns:ds="http://schemas.openxmlformats.org/officeDocument/2006/customXml" ds:itemID="{07E69C3D-4416-4E02-AE40-C49073F22C14}">
-  <ds:schemaRefs>
-    <ds:schemaRef ds:uri="http://schemas.officeatwork.com/Media"/>
-  </ds:schemaRefs>
-</ds:datastoreItem>
-</file>
-
-<file path=customXml/itemProps5.xml><?xml version="1.0" encoding="utf-8"?>
-<ds:datastoreItem xmlns:ds="http://schemas.openxmlformats.org/officeDocument/2006/customXml" ds:itemID="{C2820A0C-F201-44CB-8AB9-DCA9502CB7BD}">
-  <ds:schemaRefs>
-    <ds:schemaRef ds:uri="http://schemas.officeatwork.com/CustomXMLPart"/>
-  </ds:schemaRefs>
-</ds:datastoreItem>
-</file>
-
 <file path=customXml/itemProps6.xml><?xml version="1.0" encoding="utf-8"?>
-<ds:datastoreItem xmlns:ds="http://schemas.openxmlformats.org/officeDocument/2006/customXml" ds:itemID="{589D74C4-0395-4B0B-A213-9C2704CABEF7}">
+<ds:datastoreItem xmlns:ds="http://schemas.openxmlformats.org/officeDocument/2006/customXml" ds:itemID="{41DAAEB8-0110-47B7-B817-912BA03485F5}">
   <ds:schemaRefs>
     <ds:schemaRef ds:uri="http://schemas.openxmlformats.org/officeDocument/2006/bibliography"/>
   </ds:schemaRefs>

</xml_diff>